<commit_message>
Update Function & Non-Functional Requirements.docx
</commit_message>
<xml_diff>
--- a/Lab 1/Function & Non-Functional Requirements.docx
+++ b/Lab 1/Function & Non-Functional Requirements.docx
@@ -1529,24 +1529,8 @@
         </w:rPr>
         <w:t>Users must be able to share information about a kindergarten on any social media platform through the “share via” menu.</w:t>
       </w:r>
-    </w:p>
-    <w:p>
-      <w:pPr>
-        <w:pStyle w:val="ListParagraph"/>
-        <w:ind w:left="0"/>
-        <w:rPr>
-          <w:sz w:val="24"/>
-          <w:szCs w:val="24"/>
-        </w:rPr>
-      </w:pPr>
-    </w:p>
-    <w:p>
-      <w:pPr>
-        <w:rPr>
-          <w:sz w:val="24"/>
-          <w:szCs w:val="24"/>
-        </w:rPr>
-      </w:pPr>
+      <w:bookmarkStart w:id="0" w:name="_GoBack"/>
+      <w:bookmarkEnd w:id="0"/>
     </w:p>
     <w:p>
       <w:pPr>
@@ -1691,8 +1675,6 @@
         </w:rPr>
         <w:t>On opening the app, app must be fully functional within 5 seconds.</w:t>
       </w:r>
-      <w:bookmarkStart w:id="0" w:name="_GoBack"/>
-      <w:bookmarkEnd w:id="0"/>
     </w:p>
     <w:p>
       <w:pPr>
@@ -1711,7 +1693,6 @@
           <w:sz w:val="24"/>
           <w:szCs w:val="24"/>
         </w:rPr>
-        <w:lastRenderedPageBreak/>
         <w:t>If network connection is not available, app must display an informative pop-up box telling the user to try again later.</w:t>
       </w:r>
     </w:p>

</xml_diff>

<commit_message>
Updated Use Case & Functional Requirements
Made changes to use case diagrams and functional/non-functional requirements base on current knowledge
</commit_message>
<xml_diff>
--- a/Lab 1/Function & Non-Functional Requirements.docx
+++ b/Lab 1/Function & Non-Functional Requirements.docx
@@ -136,7 +136,7 @@
           <w:sz w:val="24"/>
           <w:szCs w:val="24"/>
         </w:rPr>
-        <w:t>Verifiable information must include phone number.</w:t>
+        <w:t>App must provide error message when incorrect information is entered.</w:t>
       </w:r>
     </w:p>
     <w:p>
@@ -156,7 +156,27 @@
           <w:sz w:val="24"/>
           <w:szCs w:val="24"/>
         </w:rPr>
-        <w:t>App must provide error message when incorrect information is entered.</w:t>
+        <w:t>Verification email must be sent to the user’s email.</w:t>
+      </w:r>
+    </w:p>
+    <w:p>
+      <w:pPr>
+        <w:pStyle w:val="ListParagraph"/>
+        <w:numPr>
+          <w:ilvl w:val="0"/>
+          <w:numId w:val="2"/>
+        </w:numPr>
+        <w:rPr>
+          <w:sz w:val="24"/>
+          <w:szCs w:val="24"/>
+        </w:rPr>
+      </w:pPr>
+      <w:r>
+        <w:rPr>
+          <w:sz w:val="24"/>
+          <w:szCs w:val="24"/>
+        </w:rPr>
+        <w:t>App must allow users to log in to their account.</w:t>
       </w:r>
     </w:p>
     <w:p>
@@ -176,7 +196,74 @@
           <w:sz w:val="24"/>
           <w:szCs w:val="24"/>
         </w:rPr>
-        <w:t>Users must verify their email address before they are able to log in to the app.</w:t>
+        <w:t>App must provide error message when incorrect login details are entered.</w:t>
+      </w:r>
+    </w:p>
+    <w:p>
+      <w:pPr>
+        <w:pStyle w:val="ListParagraph"/>
+        <w:numPr>
+          <w:ilvl w:val="1"/>
+          <w:numId w:val="2"/>
+        </w:numPr>
+        <w:rPr>
+          <w:sz w:val="24"/>
+          <w:szCs w:val="24"/>
+        </w:rPr>
+      </w:pPr>
+      <w:r>
+        <w:rPr>
+          <w:sz w:val="24"/>
+          <w:szCs w:val="24"/>
+        </w:rPr>
+        <w:t xml:space="preserve">App must lock the account when incorrect login details are entered </w:t>
+      </w:r>
+      <w:r>
+        <w:rPr>
+          <w:sz w:val="24"/>
+          <w:szCs w:val="24"/>
+        </w:rPr>
+        <w:t>up to a maximum of 3 times.</w:t>
+      </w:r>
+    </w:p>
+    <w:p>
+      <w:pPr>
+        <w:pStyle w:val="ListParagraph"/>
+        <w:numPr>
+          <w:ilvl w:val="2"/>
+          <w:numId w:val="2"/>
+        </w:numPr>
+        <w:rPr>
+          <w:sz w:val="24"/>
+          <w:szCs w:val="24"/>
+        </w:rPr>
+      </w:pPr>
+      <w:r>
+        <w:rPr>
+          <w:sz w:val="24"/>
+          <w:szCs w:val="24"/>
+        </w:rPr>
+        <w:t>App must allow user to unlock their account.</w:t>
+      </w:r>
+    </w:p>
+    <w:p>
+      <w:pPr>
+        <w:pStyle w:val="ListParagraph"/>
+        <w:numPr>
+          <w:ilvl w:val="1"/>
+          <w:numId w:val="2"/>
+        </w:numPr>
+        <w:rPr>
+          <w:sz w:val="24"/>
+          <w:szCs w:val="24"/>
+        </w:rPr>
+      </w:pPr>
+      <w:r>
+        <w:rPr>
+          <w:sz w:val="24"/>
+          <w:szCs w:val="24"/>
+        </w:rPr>
+        <w:t>App must allow users to log out at any point of time after they log in.</w:t>
       </w:r>
     </w:p>
     <w:p>
@@ -196,7 +283,7 @@
           <w:sz w:val="24"/>
           <w:szCs w:val="24"/>
         </w:rPr>
-        <w:t>App must allow users to log in to their account.</w:t>
+        <w:t>App must request for permission to access the user’s location.</w:t>
       </w:r>
     </w:p>
     <w:p>
@@ -216,7 +303,500 @@
           <w:sz w:val="24"/>
           <w:szCs w:val="24"/>
         </w:rPr>
-        <w:t>App must provide error message when incorrect login details are entered.</w:t>
+        <w:t>If permission is granted, the app must show nearby kindergarten’s location with a radius of 5km.</w:t>
+      </w:r>
+    </w:p>
+    <w:p>
+      <w:pPr>
+        <w:pStyle w:val="ListParagraph"/>
+        <w:numPr>
+          <w:ilvl w:val="2"/>
+          <w:numId w:val="2"/>
+        </w:numPr>
+        <w:rPr>
+          <w:sz w:val="24"/>
+          <w:szCs w:val="24"/>
+        </w:rPr>
+      </w:pPr>
+      <w:r>
+        <w:rPr>
+          <w:sz w:val="24"/>
+          <w:szCs w:val="24"/>
+        </w:rPr>
+        <w:t xml:space="preserve">The app must display kindergarten in the 5km radius </w:t>
+      </w:r>
+      <w:r>
+        <w:rPr>
+          <w:sz w:val="24"/>
+          <w:szCs w:val="24"/>
+        </w:rPr>
+        <w:t>in ascending order based</w:t>
+      </w:r>
+      <w:r>
+        <w:rPr>
+          <w:sz w:val="24"/>
+          <w:szCs w:val="24"/>
+        </w:rPr>
+        <w:t xml:space="preserve"> on</w:t>
+      </w:r>
+      <w:r>
+        <w:rPr>
+          <w:sz w:val="24"/>
+          <w:szCs w:val="24"/>
+        </w:rPr>
+        <w:t xml:space="preserve"> </w:t>
+      </w:r>
+      <w:r>
+        <w:rPr>
+          <w:sz w:val="24"/>
+          <w:szCs w:val="24"/>
+        </w:rPr>
+        <w:t>the nearest kindergarten</w:t>
+      </w:r>
+      <w:r>
+        <w:rPr>
+          <w:sz w:val="24"/>
+          <w:szCs w:val="24"/>
+        </w:rPr>
+        <w:t>s</w:t>
+      </w:r>
+      <w:r>
+        <w:rPr>
+          <w:sz w:val="24"/>
+          <w:szCs w:val="24"/>
+        </w:rPr>
+        <w:t xml:space="preserve"> in the Kindergarten Result Box</w:t>
+      </w:r>
+      <w:r>
+        <w:rPr>
+          <w:sz w:val="24"/>
+          <w:szCs w:val="24"/>
+        </w:rPr>
+        <w:t>.</w:t>
+      </w:r>
+    </w:p>
+    <w:p>
+      <w:pPr>
+        <w:pStyle w:val="ListParagraph"/>
+        <w:numPr>
+          <w:ilvl w:val="2"/>
+          <w:numId w:val="2"/>
+        </w:numPr>
+        <w:rPr>
+          <w:sz w:val="24"/>
+          <w:szCs w:val="24"/>
+        </w:rPr>
+      </w:pPr>
+      <w:r>
+        <w:rPr>
+          <w:sz w:val="24"/>
+          <w:szCs w:val="24"/>
+        </w:rPr>
+        <w:t xml:space="preserve">Users must be able to tap on each location and view important information </w:t>
+      </w:r>
+    </w:p>
+    <w:p>
+      <w:pPr>
+        <w:pStyle w:val="ListParagraph"/>
+        <w:numPr>
+          <w:ilvl w:val="3"/>
+          <w:numId w:val="2"/>
+        </w:numPr>
+        <w:rPr>
+          <w:sz w:val="24"/>
+          <w:szCs w:val="24"/>
+        </w:rPr>
+      </w:pPr>
+      <w:r>
+        <w:rPr>
+          <w:sz w:val="24"/>
+          <w:szCs w:val="24"/>
+        </w:rPr>
+        <w:t>The app must display address of the kindergarten.</w:t>
+      </w:r>
+    </w:p>
+    <w:p>
+      <w:pPr>
+        <w:pStyle w:val="ListParagraph"/>
+        <w:numPr>
+          <w:ilvl w:val="3"/>
+          <w:numId w:val="2"/>
+        </w:numPr>
+        <w:rPr>
+          <w:sz w:val="24"/>
+          <w:szCs w:val="24"/>
+        </w:rPr>
+      </w:pPr>
+      <w:r>
+        <w:rPr>
+          <w:sz w:val="24"/>
+          <w:szCs w:val="24"/>
+        </w:rPr>
+        <w:t>The app must display phone number of the kindergarten.</w:t>
+      </w:r>
+    </w:p>
+    <w:p>
+      <w:pPr>
+        <w:pStyle w:val="ListParagraph"/>
+        <w:numPr>
+          <w:ilvl w:val="3"/>
+          <w:numId w:val="2"/>
+        </w:numPr>
+        <w:rPr>
+          <w:sz w:val="24"/>
+          <w:szCs w:val="24"/>
+        </w:rPr>
+      </w:pPr>
+      <w:r>
+        <w:rPr>
+          <w:sz w:val="24"/>
+          <w:szCs w:val="24"/>
+        </w:rPr>
+        <w:t>The app must display email of the kindergarten.</w:t>
+      </w:r>
+    </w:p>
+    <w:p>
+      <w:pPr>
+        <w:pStyle w:val="ListParagraph"/>
+        <w:numPr>
+          <w:ilvl w:val="3"/>
+          <w:numId w:val="2"/>
+        </w:numPr>
+        <w:rPr>
+          <w:sz w:val="24"/>
+          <w:szCs w:val="24"/>
+        </w:rPr>
+      </w:pPr>
+      <w:r>
+        <w:rPr>
+          <w:sz w:val="24"/>
+          <w:szCs w:val="24"/>
+        </w:rPr>
+        <w:t>The app must display</w:t>
+      </w:r>
+      <w:r>
+        <w:rPr>
+          <w:sz w:val="24"/>
+          <w:szCs w:val="24"/>
+        </w:rPr>
+        <w:t xml:space="preserve"> an average</w:t>
+      </w:r>
+      <w:r>
+        <w:rPr>
+          <w:sz w:val="24"/>
+          <w:szCs w:val="24"/>
+        </w:rPr>
+        <w:t xml:space="preserve"> rating of the kindergarten.</w:t>
+      </w:r>
+    </w:p>
+    <w:p>
+      <w:pPr>
+        <w:pStyle w:val="ListParagraph"/>
+        <w:numPr>
+          <w:ilvl w:val="3"/>
+          <w:numId w:val="2"/>
+        </w:numPr>
+        <w:rPr>
+          <w:sz w:val="24"/>
+          <w:szCs w:val="24"/>
+        </w:rPr>
+      </w:pPr>
+      <w:r>
+        <w:rPr>
+          <w:sz w:val="24"/>
+          <w:szCs w:val="24"/>
+        </w:rPr>
+        <w:t>The app must display</w:t>
+      </w:r>
+      <w:r>
+        <w:rPr>
+          <w:sz w:val="24"/>
+          <w:szCs w:val="24"/>
+        </w:rPr>
+        <w:t xml:space="preserve"> latest</w:t>
+      </w:r>
+      <w:r>
+        <w:rPr>
+          <w:sz w:val="24"/>
+          <w:szCs w:val="24"/>
+        </w:rPr>
+        <w:t xml:space="preserve"> reviews of the kindergarten.</w:t>
+      </w:r>
+    </w:p>
+    <w:p>
+      <w:pPr>
+        <w:pStyle w:val="ListParagraph"/>
+        <w:numPr>
+          <w:ilvl w:val="2"/>
+          <w:numId w:val="2"/>
+        </w:numPr>
+        <w:rPr>
+          <w:sz w:val="24"/>
+          <w:szCs w:val="24"/>
+        </w:rPr>
+      </w:pPr>
+      <w:r>
+        <w:rPr>
+          <w:sz w:val="24"/>
+          <w:szCs w:val="24"/>
+        </w:rPr>
+        <w:t>The app</w:t>
+      </w:r>
+      <w:r>
+        <w:rPr>
+          <w:sz w:val="24"/>
+          <w:szCs w:val="24"/>
+        </w:rPr>
+        <w:t xml:space="preserve"> shall </w:t>
+      </w:r>
+      <w:r>
+        <w:rPr>
+          <w:sz w:val="24"/>
+          <w:szCs w:val="24"/>
+        </w:rPr>
+        <w:t>provide</w:t>
+      </w:r>
+      <w:r>
+        <w:rPr>
+          <w:sz w:val="24"/>
+          <w:szCs w:val="24"/>
+        </w:rPr>
+        <w:t xml:space="preserve"> more </w:t>
+      </w:r>
+      <w:r>
+        <w:rPr>
+          <w:sz w:val="24"/>
+          <w:szCs w:val="24"/>
+        </w:rPr>
+        <w:t xml:space="preserve">detailed </w:t>
+      </w:r>
+      <w:r>
+        <w:rPr>
+          <w:sz w:val="24"/>
+          <w:szCs w:val="24"/>
+        </w:rPr>
+        <w:t xml:space="preserve">information of a kindergarten by tapping on </w:t>
+      </w:r>
+      <w:r>
+        <w:rPr>
+          <w:sz w:val="24"/>
+          <w:szCs w:val="24"/>
+        </w:rPr>
+        <w:t>the specific kindergarten</w:t>
+      </w:r>
+      <w:r>
+        <w:rPr>
+          <w:sz w:val="24"/>
+          <w:szCs w:val="24"/>
+        </w:rPr>
+        <w:t>.</w:t>
+      </w:r>
+      <w:r>
+        <w:rPr>
+          <w:sz w:val="24"/>
+          <w:szCs w:val="24"/>
+        </w:rPr>
+        <w:t xml:space="preserve"> </w:t>
+      </w:r>
+    </w:p>
+    <w:p>
+      <w:pPr>
+        <w:pStyle w:val="ListParagraph"/>
+        <w:numPr>
+          <w:ilvl w:val="3"/>
+          <w:numId w:val="2"/>
+        </w:numPr>
+        <w:rPr>
+          <w:sz w:val="24"/>
+          <w:szCs w:val="24"/>
+        </w:rPr>
+      </w:pPr>
+      <w:r>
+        <w:rPr>
+          <w:sz w:val="24"/>
+          <w:szCs w:val="24"/>
+        </w:rPr>
+        <w:t>App must display opening hours of the kindergarten.</w:t>
+      </w:r>
+    </w:p>
+    <w:p>
+      <w:pPr>
+        <w:pStyle w:val="ListParagraph"/>
+        <w:numPr>
+          <w:ilvl w:val="3"/>
+          <w:numId w:val="2"/>
+        </w:numPr>
+        <w:rPr>
+          <w:sz w:val="24"/>
+          <w:szCs w:val="24"/>
+        </w:rPr>
+      </w:pPr>
+      <w:r>
+        <w:rPr>
+          <w:sz w:val="24"/>
+          <w:szCs w:val="24"/>
+        </w:rPr>
+        <w:t>App must display classes of the kindergarten.</w:t>
+      </w:r>
+    </w:p>
+    <w:p>
+      <w:pPr>
+        <w:pStyle w:val="ListParagraph"/>
+        <w:numPr>
+          <w:ilvl w:val="3"/>
+          <w:numId w:val="2"/>
+        </w:numPr>
+        <w:rPr>
+          <w:sz w:val="24"/>
+          <w:szCs w:val="24"/>
+        </w:rPr>
+      </w:pPr>
+      <w:r>
+        <w:rPr>
+          <w:sz w:val="24"/>
+          <w:szCs w:val="24"/>
+        </w:rPr>
+        <w:t>App must display reviews of the kindergarten.</w:t>
+      </w:r>
+    </w:p>
+    <w:p>
+      <w:pPr>
+        <w:pStyle w:val="ListParagraph"/>
+        <w:numPr>
+          <w:ilvl w:val="4"/>
+          <w:numId w:val="2"/>
+        </w:numPr>
+        <w:rPr>
+          <w:sz w:val="24"/>
+          <w:szCs w:val="24"/>
+        </w:rPr>
+      </w:pPr>
+      <w:r>
+        <w:rPr>
+          <w:sz w:val="24"/>
+          <w:szCs w:val="24"/>
+        </w:rPr>
+        <w:t>App must display review in inverse chronological order.</w:t>
+      </w:r>
+    </w:p>
+    <w:p>
+      <w:pPr>
+        <w:pStyle w:val="ListParagraph"/>
+        <w:numPr>
+          <w:ilvl w:val="3"/>
+          <w:numId w:val="2"/>
+        </w:numPr>
+        <w:rPr>
+          <w:sz w:val="24"/>
+          <w:szCs w:val="24"/>
+        </w:rPr>
+      </w:pPr>
+      <w:r>
+        <w:rPr>
+          <w:sz w:val="24"/>
+          <w:szCs w:val="24"/>
+        </w:rPr>
+        <w:t>App must display ratings of the kindergarten.</w:t>
+      </w:r>
+    </w:p>
+    <w:p>
+      <w:pPr>
+        <w:pStyle w:val="ListParagraph"/>
+        <w:numPr>
+          <w:ilvl w:val="4"/>
+          <w:numId w:val="2"/>
+        </w:numPr>
+        <w:rPr>
+          <w:sz w:val="24"/>
+          <w:szCs w:val="24"/>
+        </w:rPr>
+      </w:pPr>
+      <w:r>
+        <w:rPr>
+          <w:sz w:val="24"/>
+          <w:szCs w:val="24"/>
+        </w:rPr>
+        <w:t>App must display the average rating of the kindergarten.</w:t>
+      </w:r>
+    </w:p>
+    <w:p>
+      <w:pPr>
+        <w:pStyle w:val="ListParagraph"/>
+        <w:numPr>
+          <w:ilvl w:val="3"/>
+          <w:numId w:val="2"/>
+        </w:numPr>
+        <w:rPr>
+          <w:sz w:val="24"/>
+          <w:szCs w:val="24"/>
+        </w:rPr>
+      </w:pPr>
+      <w:r>
+        <w:rPr>
+          <w:sz w:val="24"/>
+          <w:szCs w:val="24"/>
+        </w:rPr>
+        <w:t>App must display if a kindergarten is spark certified.</w:t>
+      </w:r>
+    </w:p>
+    <w:p>
+      <w:pPr>
+        <w:pStyle w:val="ListParagraph"/>
+        <w:numPr>
+          <w:ilvl w:val="3"/>
+          <w:numId w:val="2"/>
+        </w:numPr>
+        <w:rPr>
+          <w:sz w:val="24"/>
+          <w:szCs w:val="24"/>
+        </w:rPr>
+      </w:pPr>
+      <w:r>
+        <w:rPr>
+          <w:sz w:val="24"/>
+          <w:szCs w:val="24"/>
+        </w:rPr>
+        <w:t>App must display pricing of the kindergarten.</w:t>
+      </w:r>
+    </w:p>
+    <w:p>
+      <w:pPr>
+        <w:pStyle w:val="ListParagraph"/>
+        <w:numPr>
+          <w:ilvl w:val="4"/>
+          <w:numId w:val="2"/>
+        </w:numPr>
+        <w:rPr>
+          <w:sz w:val="24"/>
+          <w:szCs w:val="24"/>
+        </w:rPr>
+      </w:pPr>
+      <w:r>
+        <w:rPr>
+          <w:sz w:val="24"/>
+          <w:szCs w:val="24"/>
+        </w:rPr>
+        <w:t xml:space="preserve">App must show pricing for Singapore Citizens </w:t>
+      </w:r>
+    </w:p>
+    <w:p>
+      <w:pPr>
+        <w:pStyle w:val="ListParagraph"/>
+        <w:numPr>
+          <w:ilvl w:val="4"/>
+          <w:numId w:val="2"/>
+        </w:numPr>
+        <w:rPr>
+          <w:sz w:val="24"/>
+          <w:szCs w:val="24"/>
+        </w:rPr>
+      </w:pPr>
+      <w:r>
+        <w:rPr>
+          <w:sz w:val="24"/>
+          <w:szCs w:val="24"/>
+        </w:rPr>
+        <w:t>App must show pricing for Permanent Residents.</w:t>
       </w:r>
     </w:p>
     <w:p>
@@ -236,14 +816,21 @@
           <w:sz w:val="24"/>
           <w:szCs w:val="24"/>
         </w:rPr>
-        <w:t xml:space="preserve">App must lock the account when incorrect login details are entered </w:t>
-      </w:r>
-      <w:r>
-        <w:rPr>
-          <w:sz w:val="24"/>
-          <w:szCs w:val="24"/>
-        </w:rPr>
-        <w:t>up to a maximum of 3 times.</w:t>
+        <w:t>A</w:t>
+      </w:r>
+      <w:r>
+        <w:rPr>
+          <w:sz w:val="24"/>
+          <w:szCs w:val="24"/>
+        </w:rPr>
+        <w:t>pp must show all kindergartens in Singapore</w:t>
+      </w:r>
+      <w:r>
+        <w:rPr>
+          <w:sz w:val="24"/>
+          <w:szCs w:val="24"/>
+        </w:rPr>
+        <w:t xml:space="preserve"> if permission is not granted.</w:t>
       </w:r>
     </w:p>
     <w:p>
@@ -263,1213 +850,717 @@
           <w:sz w:val="24"/>
           <w:szCs w:val="24"/>
         </w:rPr>
-        <w:t>App must allow user to unlock their account.</w:t>
+        <w:t xml:space="preserve">Kindergartens must be listed in ascending order </w:t>
+      </w:r>
+      <w:r>
+        <w:rPr>
+          <w:sz w:val="24"/>
+          <w:szCs w:val="24"/>
+        </w:rPr>
+        <w:t>based on the nearest kindergartens</w:t>
+      </w:r>
+      <w:r>
+        <w:rPr>
+          <w:sz w:val="24"/>
+          <w:szCs w:val="24"/>
+        </w:rPr>
+        <w:t xml:space="preserve"> </w:t>
+      </w:r>
+      <w:r>
+        <w:rPr>
+          <w:sz w:val="24"/>
+          <w:szCs w:val="24"/>
+        </w:rPr>
+        <w:t>in the Kindergarten Result Box.</w:t>
+      </w:r>
+      <w:r>
+        <w:rPr>
+          <w:sz w:val="24"/>
+          <w:szCs w:val="24"/>
+        </w:rPr>
+        <w:t xml:space="preserve"> </w:t>
+      </w:r>
+    </w:p>
+    <w:p>
+      <w:pPr>
+        <w:pStyle w:val="ListParagraph"/>
+        <w:numPr>
+          <w:ilvl w:val="0"/>
+          <w:numId w:val="2"/>
+        </w:numPr>
+        <w:rPr>
+          <w:sz w:val="24"/>
+          <w:szCs w:val="24"/>
+        </w:rPr>
+      </w:pPr>
+      <w:r>
+        <w:rPr>
+          <w:sz w:val="24"/>
+          <w:szCs w:val="24"/>
+        </w:rPr>
+        <w:t xml:space="preserve">Users must be verified before leaving a rating </w:t>
+      </w:r>
+      <w:r>
+        <w:rPr>
+          <w:sz w:val="24"/>
+          <w:szCs w:val="24"/>
+        </w:rPr>
+        <w:t>and</w:t>
+      </w:r>
+      <w:r>
+        <w:rPr>
+          <w:sz w:val="24"/>
+          <w:szCs w:val="24"/>
+        </w:rPr>
+        <w:t xml:space="preserve"> review</w:t>
+      </w:r>
+    </w:p>
+    <w:p>
+      <w:pPr>
+        <w:pStyle w:val="ListParagraph"/>
+        <w:numPr>
+          <w:ilvl w:val="1"/>
+          <w:numId w:val="2"/>
+        </w:numPr>
+        <w:rPr>
+          <w:sz w:val="24"/>
+          <w:szCs w:val="24"/>
+        </w:rPr>
+      </w:pPr>
+      <w:r>
+        <w:rPr>
+          <w:sz w:val="24"/>
+          <w:szCs w:val="24"/>
+        </w:rPr>
+        <w:t xml:space="preserve">App must allow users </w:t>
+      </w:r>
+      <w:r>
+        <w:rPr>
+          <w:sz w:val="24"/>
+          <w:szCs w:val="24"/>
+        </w:rPr>
+        <w:t>to leave a review of a kindergarten.</w:t>
+      </w:r>
+    </w:p>
+    <w:p>
+      <w:pPr>
+        <w:pStyle w:val="ListParagraph"/>
+        <w:numPr>
+          <w:ilvl w:val="2"/>
+          <w:numId w:val="2"/>
+        </w:numPr>
+        <w:rPr>
+          <w:sz w:val="24"/>
+          <w:szCs w:val="24"/>
+        </w:rPr>
+      </w:pPr>
+      <w:r>
+        <w:rPr>
+          <w:sz w:val="24"/>
+          <w:szCs w:val="24"/>
+        </w:rPr>
+        <w:lastRenderedPageBreak/>
+        <w:t>Each user shall only leave a review once per kindergarten.</w:t>
+      </w:r>
+    </w:p>
+    <w:p>
+      <w:pPr>
+        <w:pStyle w:val="ListParagraph"/>
+        <w:numPr>
+          <w:ilvl w:val="2"/>
+          <w:numId w:val="2"/>
+        </w:numPr>
+        <w:rPr>
+          <w:sz w:val="24"/>
+          <w:szCs w:val="24"/>
+        </w:rPr>
+      </w:pPr>
+      <w:r>
+        <w:rPr>
+          <w:sz w:val="24"/>
+          <w:szCs w:val="24"/>
+        </w:rPr>
+        <w:t>Users must not be able to submit multiple reviews for a kindergarten.</w:t>
+      </w:r>
+    </w:p>
+    <w:p>
+      <w:pPr>
+        <w:pStyle w:val="ListParagraph"/>
+        <w:numPr>
+          <w:ilvl w:val="2"/>
+          <w:numId w:val="2"/>
+        </w:numPr>
+        <w:rPr>
+          <w:sz w:val="24"/>
+          <w:szCs w:val="24"/>
+        </w:rPr>
+      </w:pPr>
+      <w:r>
+        <w:rPr>
+          <w:sz w:val="24"/>
+          <w:szCs w:val="24"/>
+        </w:rPr>
+        <w:t>Users must be able to amend their review.</w:t>
+      </w:r>
+    </w:p>
+    <w:p>
+      <w:pPr>
+        <w:pStyle w:val="ListParagraph"/>
+        <w:numPr>
+          <w:ilvl w:val="1"/>
+          <w:numId w:val="2"/>
+        </w:numPr>
+        <w:rPr>
+          <w:sz w:val="24"/>
+          <w:szCs w:val="24"/>
+        </w:rPr>
+      </w:pPr>
+      <w:r>
+        <w:rPr>
+          <w:sz w:val="24"/>
+          <w:szCs w:val="24"/>
+        </w:rPr>
+        <w:t>App</w:t>
+      </w:r>
+      <w:r>
+        <w:rPr>
+          <w:sz w:val="24"/>
+          <w:szCs w:val="24"/>
+        </w:rPr>
+        <w:t xml:space="preserve"> must</w:t>
+      </w:r>
+      <w:r>
+        <w:rPr>
+          <w:sz w:val="24"/>
+          <w:szCs w:val="24"/>
+        </w:rPr>
+        <w:t xml:space="preserve"> allow users </w:t>
+      </w:r>
+      <w:r>
+        <w:rPr>
+          <w:sz w:val="24"/>
+          <w:szCs w:val="24"/>
+        </w:rPr>
+        <w:t>to leave ratings of a kindergarten.</w:t>
+      </w:r>
+    </w:p>
+    <w:p>
+      <w:pPr>
+        <w:pStyle w:val="ListParagraph"/>
+        <w:numPr>
+          <w:ilvl w:val="2"/>
+          <w:numId w:val="2"/>
+        </w:numPr>
+        <w:rPr>
+          <w:sz w:val="24"/>
+          <w:szCs w:val="24"/>
+        </w:rPr>
+      </w:pPr>
+      <w:r>
+        <w:rPr>
+          <w:sz w:val="24"/>
+          <w:szCs w:val="24"/>
+        </w:rPr>
+        <w:t>User must rate the kindergarten based on</w:t>
+      </w:r>
+      <w:r>
+        <w:rPr>
+          <w:sz w:val="24"/>
+          <w:szCs w:val="24"/>
+        </w:rPr>
+        <w:t xml:space="preserve"> </w:t>
+      </w:r>
+      <w:r>
+        <w:rPr>
+          <w:sz w:val="24"/>
+          <w:szCs w:val="24"/>
+        </w:rPr>
+        <w:t>the</w:t>
+      </w:r>
+      <w:r>
+        <w:rPr>
+          <w:sz w:val="24"/>
+          <w:szCs w:val="24"/>
+        </w:rPr>
+        <w:t xml:space="preserve"> categories</w:t>
+      </w:r>
+      <w:r>
+        <w:rPr>
+          <w:sz w:val="24"/>
+          <w:szCs w:val="24"/>
+        </w:rPr>
+        <w:t>.</w:t>
+      </w:r>
+    </w:p>
+    <w:p>
+      <w:pPr>
+        <w:pStyle w:val="ListParagraph"/>
+        <w:numPr>
+          <w:ilvl w:val="3"/>
+          <w:numId w:val="2"/>
+        </w:numPr>
+        <w:rPr>
+          <w:sz w:val="24"/>
+          <w:szCs w:val="24"/>
+        </w:rPr>
+      </w:pPr>
+      <w:r>
+        <w:rPr>
+          <w:sz w:val="24"/>
+          <w:szCs w:val="24"/>
+        </w:rPr>
+        <w:t>User must rate the kindergarten based on Cleanliness</w:t>
+      </w:r>
+      <w:r>
+        <w:rPr>
+          <w:sz w:val="24"/>
+          <w:szCs w:val="24"/>
+        </w:rPr>
+        <w:t>.</w:t>
+      </w:r>
+    </w:p>
+    <w:p>
+      <w:pPr>
+        <w:pStyle w:val="ListParagraph"/>
+        <w:numPr>
+          <w:ilvl w:val="3"/>
+          <w:numId w:val="2"/>
+        </w:numPr>
+        <w:rPr>
+          <w:sz w:val="24"/>
+          <w:szCs w:val="24"/>
+        </w:rPr>
+      </w:pPr>
+      <w:r>
+        <w:rPr>
+          <w:sz w:val="24"/>
+          <w:szCs w:val="24"/>
+        </w:rPr>
+        <w:t>User must rate the kindergarten based on Manpower</w:t>
+      </w:r>
+      <w:r>
+        <w:rPr>
+          <w:sz w:val="24"/>
+          <w:szCs w:val="24"/>
+        </w:rPr>
+        <w:t>.</w:t>
+      </w:r>
+    </w:p>
+    <w:p>
+      <w:pPr>
+        <w:pStyle w:val="ListParagraph"/>
+        <w:numPr>
+          <w:ilvl w:val="3"/>
+          <w:numId w:val="2"/>
+        </w:numPr>
+        <w:rPr>
+          <w:sz w:val="24"/>
+          <w:szCs w:val="24"/>
+        </w:rPr>
+      </w:pPr>
+      <w:r>
+        <w:rPr>
+          <w:sz w:val="24"/>
+          <w:szCs w:val="24"/>
+        </w:rPr>
+        <w:t>User must rate the kindergarten based on Curriculum</w:t>
+      </w:r>
+      <w:r>
+        <w:rPr>
+          <w:sz w:val="24"/>
+          <w:szCs w:val="24"/>
+        </w:rPr>
+        <w:t>.</w:t>
+      </w:r>
+    </w:p>
+    <w:p>
+      <w:pPr>
+        <w:pStyle w:val="ListParagraph"/>
+        <w:numPr>
+          <w:ilvl w:val="3"/>
+          <w:numId w:val="2"/>
+        </w:numPr>
+        <w:rPr>
+          <w:sz w:val="24"/>
+          <w:szCs w:val="24"/>
+        </w:rPr>
+      </w:pPr>
+      <w:r>
+        <w:rPr>
+          <w:sz w:val="24"/>
+          <w:szCs w:val="24"/>
+        </w:rPr>
+        <w:t>User must rate the kindergarten based on Amenities</w:t>
+      </w:r>
+      <w:r>
+        <w:rPr>
+          <w:sz w:val="24"/>
+          <w:szCs w:val="24"/>
+        </w:rPr>
+        <w:t>.</w:t>
+      </w:r>
+    </w:p>
+    <w:p>
+      <w:pPr>
+        <w:pStyle w:val="ListParagraph"/>
+        <w:numPr>
+          <w:ilvl w:val="2"/>
+          <w:numId w:val="2"/>
+        </w:numPr>
+        <w:rPr>
+          <w:sz w:val="24"/>
+          <w:szCs w:val="24"/>
+        </w:rPr>
+      </w:pPr>
+      <w:r>
+        <w:rPr>
+          <w:sz w:val="24"/>
+          <w:szCs w:val="24"/>
+        </w:rPr>
+        <w:t>Each user shall only leave ratings once per kindergarten.</w:t>
+      </w:r>
+    </w:p>
+    <w:p>
+      <w:pPr>
+        <w:pStyle w:val="ListParagraph"/>
+        <w:numPr>
+          <w:ilvl w:val="2"/>
+          <w:numId w:val="2"/>
+        </w:numPr>
+        <w:rPr>
+          <w:sz w:val="24"/>
+          <w:szCs w:val="24"/>
+        </w:rPr>
+      </w:pPr>
+      <w:r>
+        <w:rPr>
+          <w:sz w:val="24"/>
+          <w:szCs w:val="24"/>
+        </w:rPr>
+        <w:t>Users must not be able to submit multiple ratings for a kindergarten.</w:t>
+      </w:r>
+    </w:p>
+    <w:p>
+      <w:pPr>
+        <w:pStyle w:val="ListParagraph"/>
+        <w:numPr>
+          <w:ilvl w:val="2"/>
+          <w:numId w:val="2"/>
+        </w:numPr>
+        <w:rPr>
+          <w:sz w:val="24"/>
+          <w:szCs w:val="24"/>
+        </w:rPr>
+      </w:pPr>
+      <w:r>
+        <w:rPr>
+          <w:sz w:val="24"/>
+          <w:szCs w:val="24"/>
+        </w:rPr>
+        <w:t>Users must be able to amend their ratings.</w:t>
+      </w:r>
+    </w:p>
+    <w:p>
+      <w:pPr>
+        <w:pStyle w:val="ListParagraph"/>
+        <w:numPr>
+          <w:ilvl w:val="2"/>
+          <w:numId w:val="2"/>
+        </w:numPr>
+        <w:rPr>
+          <w:sz w:val="24"/>
+          <w:szCs w:val="24"/>
+        </w:rPr>
+      </w:pPr>
+      <w:r>
+        <w:rPr>
+          <w:sz w:val="24"/>
+          <w:szCs w:val="24"/>
+        </w:rPr>
+        <w:t>Average</w:t>
+      </w:r>
+      <w:r>
+        <w:rPr>
+          <w:sz w:val="24"/>
+          <w:szCs w:val="24"/>
+        </w:rPr>
+        <w:t xml:space="preserve"> rating must be the weighted average based on Cleanliness, Manpower, Curriculum and Facility.</w:t>
+      </w:r>
+    </w:p>
+    <w:p>
+      <w:pPr>
+        <w:pStyle w:val="ListParagraph"/>
+        <w:numPr>
+          <w:ilvl w:val="0"/>
+          <w:numId w:val="2"/>
+        </w:numPr>
+        <w:rPr>
+          <w:sz w:val="24"/>
+          <w:szCs w:val="24"/>
+        </w:rPr>
+      </w:pPr>
+      <w:r>
+        <w:rPr>
+          <w:sz w:val="24"/>
+          <w:szCs w:val="24"/>
+        </w:rPr>
+        <w:t>App must allow u</w:t>
+      </w:r>
+      <w:r>
+        <w:rPr>
+          <w:sz w:val="24"/>
+          <w:szCs w:val="24"/>
+        </w:rPr>
+        <w:t>sers</w:t>
+      </w:r>
+      <w:r>
+        <w:rPr>
+          <w:sz w:val="24"/>
+          <w:szCs w:val="24"/>
+        </w:rPr>
+        <w:t xml:space="preserve"> </w:t>
+      </w:r>
+      <w:r>
+        <w:rPr>
+          <w:sz w:val="24"/>
+          <w:szCs w:val="24"/>
+        </w:rPr>
+        <w:t>to search for a location of a kindergarten</w:t>
+      </w:r>
+      <w:r>
+        <w:rPr>
+          <w:sz w:val="24"/>
+          <w:szCs w:val="24"/>
+        </w:rPr>
+        <w:t xml:space="preserve"> using </w:t>
+      </w:r>
+      <w:r>
+        <w:rPr>
+          <w:sz w:val="24"/>
+          <w:szCs w:val="24"/>
+        </w:rPr>
+        <w:t>details of the kindergarten</w:t>
+      </w:r>
+      <w:r>
+        <w:rPr>
+          <w:sz w:val="24"/>
+          <w:szCs w:val="24"/>
+        </w:rPr>
+        <w:t>.</w:t>
+      </w:r>
+    </w:p>
+    <w:p>
+      <w:pPr>
+        <w:pStyle w:val="ListParagraph"/>
+        <w:numPr>
+          <w:ilvl w:val="1"/>
+          <w:numId w:val="2"/>
+        </w:numPr>
+        <w:rPr>
+          <w:sz w:val="24"/>
+          <w:szCs w:val="24"/>
+        </w:rPr>
+      </w:pPr>
+      <w:r>
+        <w:rPr>
+          <w:sz w:val="24"/>
+          <w:szCs w:val="24"/>
+        </w:rPr>
+        <w:t>App must allow users to search for a location of a kindergarten using postal code.</w:t>
+      </w:r>
+    </w:p>
+    <w:p>
+      <w:pPr>
+        <w:pStyle w:val="ListParagraph"/>
+        <w:numPr>
+          <w:ilvl w:val="1"/>
+          <w:numId w:val="2"/>
+        </w:numPr>
+        <w:rPr>
+          <w:sz w:val="24"/>
+          <w:szCs w:val="24"/>
+        </w:rPr>
+      </w:pPr>
+      <w:r>
+        <w:rPr>
+          <w:sz w:val="24"/>
+          <w:szCs w:val="24"/>
+        </w:rPr>
+        <w:t>App must allow users to search for a location of a kindergarten using name of kindergarten.</w:t>
+      </w:r>
+      <w:r>
+        <w:rPr>
+          <w:sz w:val="24"/>
+          <w:szCs w:val="24"/>
+        </w:rPr>
+        <w:tab/>
+      </w:r>
+    </w:p>
+    <w:p>
+      <w:pPr>
+        <w:pStyle w:val="ListParagraph"/>
+        <w:numPr>
+          <w:ilvl w:val="2"/>
+          <w:numId w:val="2"/>
+        </w:numPr>
+        <w:rPr>
+          <w:sz w:val="24"/>
+          <w:szCs w:val="24"/>
+        </w:rPr>
+      </w:pPr>
+      <w:r>
+        <w:rPr>
+          <w:sz w:val="24"/>
+          <w:szCs w:val="24"/>
+        </w:rPr>
+        <w:t>App must allow users to search for a location of a kindergarten using part of the name of kindergarten.</w:t>
+      </w:r>
+    </w:p>
+    <w:p>
+      <w:pPr>
+        <w:pStyle w:val="ListParagraph"/>
+        <w:numPr>
+          <w:ilvl w:val="1"/>
+          <w:numId w:val="2"/>
+        </w:numPr>
+        <w:rPr>
+          <w:sz w:val="24"/>
+          <w:szCs w:val="24"/>
+        </w:rPr>
+      </w:pPr>
+      <w:r>
+        <w:rPr>
+          <w:sz w:val="24"/>
+          <w:szCs w:val="24"/>
+        </w:rPr>
+        <w:t>App must allow users to search for a location of a kindergarten using the address of kindergarten.</w:t>
+      </w:r>
+      <w:r>
+        <w:rPr>
+          <w:sz w:val="24"/>
+          <w:szCs w:val="24"/>
+        </w:rPr>
+        <w:tab/>
+      </w:r>
+    </w:p>
+    <w:p>
+      <w:pPr>
+        <w:pStyle w:val="ListParagraph"/>
+        <w:numPr>
+          <w:ilvl w:val="2"/>
+          <w:numId w:val="2"/>
+        </w:numPr>
+        <w:rPr>
+          <w:sz w:val="24"/>
+          <w:szCs w:val="24"/>
+        </w:rPr>
+      </w:pPr>
+      <w:r>
+        <w:rPr>
+          <w:sz w:val="24"/>
+          <w:szCs w:val="24"/>
+        </w:rPr>
+        <w:t>App must allow users to search for a location of a kindergarten using part of the address of kindergarten.</w:t>
+      </w:r>
+    </w:p>
+    <w:p>
+      <w:pPr>
+        <w:pStyle w:val="ListParagraph"/>
+        <w:numPr>
+          <w:ilvl w:val="1"/>
+          <w:numId w:val="2"/>
+        </w:numPr>
+        <w:rPr>
+          <w:sz w:val="24"/>
+          <w:szCs w:val="24"/>
+        </w:rPr>
+      </w:pPr>
+      <w:r>
+        <w:rPr>
+          <w:sz w:val="24"/>
+          <w:szCs w:val="24"/>
+        </w:rPr>
+        <w:t>An informative message must be displayed if no results are found.</w:t>
+      </w:r>
+    </w:p>
+    <w:p>
+      <w:pPr>
+        <w:pStyle w:val="ListParagraph"/>
+        <w:numPr>
+          <w:ilvl w:val="1"/>
+          <w:numId w:val="2"/>
+        </w:numPr>
+        <w:rPr>
+          <w:sz w:val="24"/>
+          <w:szCs w:val="24"/>
+        </w:rPr>
+      </w:pPr>
+      <w:r>
+        <w:rPr>
+          <w:sz w:val="24"/>
+          <w:szCs w:val="24"/>
+        </w:rPr>
+        <w:t xml:space="preserve">Results must be displayed in the </w:t>
+      </w:r>
+      <w:r>
+        <w:rPr>
+          <w:sz w:val="24"/>
+          <w:szCs w:val="24"/>
+        </w:rPr>
+        <w:t>Kindergarten Result Box.</w:t>
+      </w:r>
+    </w:p>
+    <w:p>
+      <w:pPr>
+        <w:pStyle w:val="ListParagraph"/>
+        <w:numPr>
+          <w:ilvl w:val="0"/>
+          <w:numId w:val="2"/>
+        </w:numPr>
+        <w:rPr>
+          <w:sz w:val="24"/>
+          <w:szCs w:val="24"/>
+        </w:rPr>
+      </w:pPr>
+      <w:r>
+        <w:rPr>
+          <w:sz w:val="24"/>
+          <w:szCs w:val="24"/>
+        </w:rPr>
+        <w:t>Users must be able to share information about a kindergarten on any social media platform through the “share via” menu.</w:t>
+      </w:r>
+    </w:p>
+    <w:p>
+      <w:pPr>
+        <w:pStyle w:val="ListParagraph"/>
+        <w:numPr>
+          <w:ilvl w:val="0"/>
+          <w:numId w:val="2"/>
+        </w:numPr>
+        <w:rPr>
+          <w:sz w:val="24"/>
+          <w:szCs w:val="24"/>
+        </w:rPr>
+      </w:pPr>
+      <w:r>
+        <w:rPr>
+          <w:sz w:val="24"/>
+          <w:szCs w:val="24"/>
+        </w:rPr>
+        <w:t xml:space="preserve">App must allow user to resend verification email in the Profile page if they </w:t>
+      </w:r>
+      <w:r>
+        <w:rPr>
+          <w:sz w:val="24"/>
+          <w:szCs w:val="24"/>
+        </w:rPr>
+        <w:t>have not verified their email.</w:t>
       </w:r>
       <w:bookmarkStart w:id="0" w:name="_GoBack"/>
       <w:bookmarkEnd w:id="0"/>
     </w:p>
     <w:p>
       <w:pPr>
-        <w:pStyle w:val="ListParagraph"/>
-        <w:numPr>
-          <w:ilvl w:val="1"/>
-          <w:numId w:val="2"/>
-        </w:numPr>
-        <w:rPr>
-          <w:sz w:val="24"/>
-          <w:szCs w:val="24"/>
-        </w:rPr>
-      </w:pPr>
-      <w:r>
-        <w:rPr>
-          <w:sz w:val="24"/>
-          <w:szCs w:val="24"/>
-        </w:rPr>
-        <w:t>App must allow users to log out at any point of time after they log in.</w:t>
-      </w:r>
-    </w:p>
-    <w:p>
-      <w:pPr>
-        <w:pStyle w:val="ListParagraph"/>
-        <w:numPr>
-          <w:ilvl w:val="0"/>
-          <w:numId w:val="2"/>
-        </w:numPr>
-        <w:rPr>
-          <w:sz w:val="24"/>
-          <w:szCs w:val="24"/>
-        </w:rPr>
-      </w:pPr>
-      <w:r>
-        <w:rPr>
-          <w:sz w:val="24"/>
-          <w:szCs w:val="24"/>
-        </w:rPr>
-        <w:t>App must request for permission to access the user’s location.</w:t>
-      </w:r>
-    </w:p>
-    <w:p>
-      <w:pPr>
-        <w:pStyle w:val="ListParagraph"/>
-        <w:numPr>
-          <w:ilvl w:val="1"/>
-          <w:numId w:val="2"/>
-        </w:numPr>
-        <w:rPr>
-          <w:sz w:val="24"/>
-          <w:szCs w:val="24"/>
-        </w:rPr>
-      </w:pPr>
-      <w:r>
-        <w:rPr>
-          <w:sz w:val="24"/>
-          <w:szCs w:val="24"/>
-        </w:rPr>
-        <w:t>If permission is granted, the app must show nearby kindergarten’s location with a radius of 5km.</w:t>
-      </w:r>
-    </w:p>
-    <w:p>
-      <w:pPr>
-        <w:pStyle w:val="ListParagraph"/>
-        <w:numPr>
-          <w:ilvl w:val="2"/>
-          <w:numId w:val="2"/>
-        </w:numPr>
-        <w:rPr>
-          <w:sz w:val="24"/>
-          <w:szCs w:val="24"/>
-        </w:rPr>
-      </w:pPr>
-      <w:r>
-        <w:rPr>
-          <w:sz w:val="24"/>
-          <w:szCs w:val="24"/>
-        </w:rPr>
-        <w:t xml:space="preserve">The app must display kindergarten in the 5km radius </w:t>
-      </w:r>
-      <w:r>
-        <w:rPr>
-          <w:sz w:val="24"/>
-          <w:szCs w:val="24"/>
-        </w:rPr>
-        <w:t>in ascending order based on ratings in the Kindergarten Result Box.</w:t>
-      </w:r>
-    </w:p>
-    <w:p>
-      <w:pPr>
-        <w:pStyle w:val="ListParagraph"/>
-        <w:numPr>
-          <w:ilvl w:val="2"/>
-          <w:numId w:val="2"/>
-        </w:numPr>
-        <w:rPr>
-          <w:sz w:val="24"/>
-          <w:szCs w:val="24"/>
-        </w:rPr>
-      </w:pPr>
-      <w:r>
-        <w:rPr>
-          <w:sz w:val="24"/>
-          <w:szCs w:val="24"/>
-        </w:rPr>
-        <w:t xml:space="preserve">Users must be able to tap on each location and view important information </w:t>
-      </w:r>
-    </w:p>
-    <w:p>
-      <w:pPr>
-        <w:pStyle w:val="ListParagraph"/>
-        <w:numPr>
-          <w:ilvl w:val="3"/>
-          <w:numId w:val="2"/>
-        </w:numPr>
-        <w:rPr>
-          <w:sz w:val="24"/>
-          <w:szCs w:val="24"/>
-        </w:rPr>
-      </w:pPr>
-      <w:r>
-        <w:rPr>
-          <w:sz w:val="24"/>
-          <w:szCs w:val="24"/>
-        </w:rPr>
-        <w:t>The app must display address of the kindergarten.</w:t>
-      </w:r>
-    </w:p>
-    <w:p>
-      <w:pPr>
-        <w:pStyle w:val="ListParagraph"/>
-        <w:numPr>
-          <w:ilvl w:val="3"/>
-          <w:numId w:val="2"/>
-        </w:numPr>
-        <w:rPr>
-          <w:sz w:val="24"/>
-          <w:szCs w:val="24"/>
-        </w:rPr>
-      </w:pPr>
-      <w:r>
-        <w:rPr>
-          <w:sz w:val="24"/>
-          <w:szCs w:val="24"/>
-        </w:rPr>
-        <w:t>The app must display phone number of the kindergarten.</w:t>
-      </w:r>
-    </w:p>
-    <w:p>
-      <w:pPr>
-        <w:pStyle w:val="ListParagraph"/>
-        <w:numPr>
-          <w:ilvl w:val="3"/>
-          <w:numId w:val="2"/>
-        </w:numPr>
-        <w:rPr>
-          <w:sz w:val="24"/>
-          <w:szCs w:val="24"/>
-        </w:rPr>
-      </w:pPr>
-      <w:r>
-        <w:rPr>
-          <w:sz w:val="24"/>
-          <w:szCs w:val="24"/>
-        </w:rPr>
-        <w:t>The app must display email of the kindergarten.</w:t>
-      </w:r>
-    </w:p>
-    <w:p>
-      <w:pPr>
-        <w:pStyle w:val="ListParagraph"/>
-        <w:numPr>
-          <w:ilvl w:val="3"/>
-          <w:numId w:val="2"/>
-        </w:numPr>
-        <w:rPr>
-          <w:sz w:val="24"/>
-          <w:szCs w:val="24"/>
-        </w:rPr>
-      </w:pPr>
-      <w:r>
-        <w:rPr>
-          <w:sz w:val="24"/>
-          <w:szCs w:val="24"/>
-        </w:rPr>
-        <w:t>The app must display</w:t>
-      </w:r>
-      <w:r>
-        <w:rPr>
-          <w:sz w:val="24"/>
-          <w:szCs w:val="24"/>
-        </w:rPr>
-        <w:t xml:space="preserve"> an average</w:t>
-      </w:r>
-      <w:r>
-        <w:rPr>
-          <w:sz w:val="24"/>
-          <w:szCs w:val="24"/>
-        </w:rPr>
-        <w:t xml:space="preserve"> rating of the kindergarten.</w:t>
-      </w:r>
-    </w:p>
-    <w:p>
-      <w:pPr>
-        <w:pStyle w:val="ListParagraph"/>
-        <w:numPr>
-          <w:ilvl w:val="3"/>
-          <w:numId w:val="2"/>
-        </w:numPr>
-        <w:rPr>
-          <w:sz w:val="24"/>
-          <w:szCs w:val="24"/>
-        </w:rPr>
-      </w:pPr>
-      <w:r>
-        <w:rPr>
-          <w:sz w:val="24"/>
-          <w:szCs w:val="24"/>
-        </w:rPr>
-        <w:t>The app must display</w:t>
-      </w:r>
-      <w:r>
-        <w:rPr>
-          <w:sz w:val="24"/>
-          <w:szCs w:val="24"/>
-        </w:rPr>
-        <w:t xml:space="preserve"> latest</w:t>
-      </w:r>
-      <w:r>
-        <w:rPr>
-          <w:sz w:val="24"/>
-          <w:szCs w:val="24"/>
-        </w:rPr>
-        <w:t xml:space="preserve"> reviews of the kindergarten.</w:t>
-      </w:r>
-    </w:p>
-    <w:p>
-      <w:pPr>
-        <w:pStyle w:val="ListParagraph"/>
-        <w:numPr>
-          <w:ilvl w:val="2"/>
-          <w:numId w:val="2"/>
-        </w:numPr>
-        <w:rPr>
-          <w:sz w:val="24"/>
-          <w:szCs w:val="24"/>
-        </w:rPr>
-      </w:pPr>
-      <w:r>
-        <w:rPr>
-          <w:sz w:val="24"/>
-          <w:szCs w:val="24"/>
-        </w:rPr>
-        <w:t>The app</w:t>
-      </w:r>
-      <w:r>
-        <w:rPr>
-          <w:sz w:val="24"/>
-          <w:szCs w:val="24"/>
-        </w:rPr>
-        <w:t xml:space="preserve"> shall </w:t>
-      </w:r>
-      <w:r>
-        <w:rPr>
-          <w:sz w:val="24"/>
-          <w:szCs w:val="24"/>
-        </w:rPr>
-        <w:t>provide</w:t>
-      </w:r>
-      <w:r>
-        <w:rPr>
-          <w:sz w:val="24"/>
-          <w:szCs w:val="24"/>
-        </w:rPr>
-        <w:t xml:space="preserve"> more </w:t>
-      </w:r>
-      <w:r>
-        <w:rPr>
-          <w:sz w:val="24"/>
-          <w:szCs w:val="24"/>
-        </w:rPr>
-        <w:t xml:space="preserve">detailed </w:t>
-      </w:r>
-      <w:r>
-        <w:rPr>
-          <w:sz w:val="24"/>
-          <w:szCs w:val="24"/>
-        </w:rPr>
-        <w:t>information of a kindergarten by tapping on “More Information” button.</w:t>
-      </w:r>
-      <w:r>
-        <w:rPr>
-          <w:sz w:val="24"/>
-          <w:szCs w:val="24"/>
-        </w:rPr>
-        <w:t xml:space="preserve"> </w:t>
-      </w:r>
-    </w:p>
-    <w:p>
-      <w:pPr>
-        <w:pStyle w:val="ListParagraph"/>
-        <w:numPr>
-          <w:ilvl w:val="3"/>
-          <w:numId w:val="2"/>
-        </w:numPr>
-        <w:rPr>
-          <w:sz w:val="24"/>
-          <w:szCs w:val="24"/>
-        </w:rPr>
-      </w:pPr>
-      <w:r>
-        <w:rPr>
-          <w:sz w:val="24"/>
-          <w:szCs w:val="24"/>
-        </w:rPr>
-        <w:t>App must display opening hours of the kindergarten.</w:t>
-      </w:r>
-    </w:p>
-    <w:p>
-      <w:pPr>
-        <w:pStyle w:val="ListParagraph"/>
-        <w:numPr>
-          <w:ilvl w:val="4"/>
-          <w:numId w:val="2"/>
-        </w:numPr>
-        <w:rPr>
-          <w:sz w:val="24"/>
-          <w:szCs w:val="24"/>
-        </w:rPr>
-      </w:pPr>
-      <w:r>
-        <w:rPr>
-          <w:sz w:val="24"/>
-          <w:szCs w:val="24"/>
-        </w:rPr>
-        <w:t>The app must be able to display whether the kindergarten is open according to the current time of the user’s phone.</w:t>
-      </w:r>
-    </w:p>
-    <w:p>
-      <w:pPr>
-        <w:pStyle w:val="ListParagraph"/>
-        <w:numPr>
-          <w:ilvl w:val="3"/>
-          <w:numId w:val="2"/>
-        </w:numPr>
-        <w:rPr>
-          <w:sz w:val="24"/>
-          <w:szCs w:val="24"/>
-        </w:rPr>
-      </w:pPr>
-      <w:r>
-        <w:rPr>
-          <w:sz w:val="24"/>
-          <w:szCs w:val="24"/>
-        </w:rPr>
-        <w:t>App must display classes of the kindergarten.</w:t>
-      </w:r>
-    </w:p>
-    <w:p>
-      <w:pPr>
-        <w:pStyle w:val="ListParagraph"/>
-        <w:numPr>
-          <w:ilvl w:val="3"/>
-          <w:numId w:val="2"/>
-        </w:numPr>
-        <w:rPr>
-          <w:sz w:val="24"/>
-          <w:szCs w:val="24"/>
-        </w:rPr>
-      </w:pPr>
-      <w:r>
-        <w:rPr>
-          <w:sz w:val="24"/>
-          <w:szCs w:val="24"/>
-        </w:rPr>
-        <w:t>App must display reviews of the kindergarten.</w:t>
-      </w:r>
-    </w:p>
-    <w:p>
-      <w:pPr>
-        <w:pStyle w:val="ListParagraph"/>
-        <w:numPr>
-          <w:ilvl w:val="4"/>
-          <w:numId w:val="2"/>
-        </w:numPr>
-        <w:rPr>
-          <w:sz w:val="24"/>
-          <w:szCs w:val="24"/>
-        </w:rPr>
-      </w:pPr>
-      <w:r>
-        <w:rPr>
-          <w:sz w:val="24"/>
-          <w:szCs w:val="24"/>
-        </w:rPr>
-        <w:t>App must display review in inverse chronological order.</w:t>
-      </w:r>
-    </w:p>
-    <w:p>
-      <w:pPr>
-        <w:pStyle w:val="ListParagraph"/>
-        <w:numPr>
-          <w:ilvl w:val="3"/>
-          <w:numId w:val="2"/>
-        </w:numPr>
-        <w:rPr>
-          <w:sz w:val="24"/>
-          <w:szCs w:val="24"/>
-        </w:rPr>
-      </w:pPr>
-      <w:r>
-        <w:rPr>
-          <w:sz w:val="24"/>
-          <w:szCs w:val="24"/>
-        </w:rPr>
-        <w:t>App must display ratings of the kindergarten.</w:t>
-      </w:r>
-    </w:p>
-    <w:p>
-      <w:pPr>
-        <w:pStyle w:val="ListParagraph"/>
-        <w:numPr>
-          <w:ilvl w:val="4"/>
-          <w:numId w:val="2"/>
-        </w:numPr>
-        <w:rPr>
-          <w:sz w:val="24"/>
-          <w:szCs w:val="24"/>
-        </w:rPr>
-      </w:pPr>
-      <w:r>
-        <w:rPr>
-          <w:sz w:val="24"/>
-          <w:szCs w:val="24"/>
-        </w:rPr>
-        <w:t>App must display the average rating of the kindergarten.</w:t>
-      </w:r>
-    </w:p>
-    <w:p>
-      <w:pPr>
-        <w:pStyle w:val="ListParagraph"/>
-        <w:numPr>
-          <w:ilvl w:val="3"/>
-          <w:numId w:val="2"/>
-        </w:numPr>
-        <w:rPr>
-          <w:sz w:val="24"/>
-          <w:szCs w:val="24"/>
-        </w:rPr>
-      </w:pPr>
-      <w:r>
-        <w:rPr>
-          <w:sz w:val="24"/>
-          <w:szCs w:val="24"/>
-        </w:rPr>
-        <w:t>App must display if a kindergarten is spark certified.</w:t>
-      </w:r>
-    </w:p>
-    <w:p>
-      <w:pPr>
-        <w:pStyle w:val="ListParagraph"/>
-        <w:numPr>
-          <w:ilvl w:val="3"/>
-          <w:numId w:val="2"/>
-        </w:numPr>
-        <w:rPr>
-          <w:sz w:val="24"/>
-          <w:szCs w:val="24"/>
-        </w:rPr>
-      </w:pPr>
-      <w:r>
-        <w:rPr>
-          <w:sz w:val="24"/>
-          <w:szCs w:val="24"/>
-        </w:rPr>
-        <w:t>App must display pricing of the kindergarten.</w:t>
-      </w:r>
-    </w:p>
-    <w:p>
-      <w:pPr>
-        <w:pStyle w:val="ListParagraph"/>
-        <w:numPr>
-          <w:ilvl w:val="4"/>
-          <w:numId w:val="2"/>
-        </w:numPr>
-        <w:rPr>
-          <w:sz w:val="24"/>
-          <w:szCs w:val="24"/>
-        </w:rPr>
-      </w:pPr>
-      <w:r>
-        <w:rPr>
-          <w:sz w:val="24"/>
-          <w:szCs w:val="24"/>
-        </w:rPr>
-        <w:t xml:space="preserve">App must show pricing for Singapore Citizens </w:t>
-      </w:r>
-    </w:p>
-    <w:p>
-      <w:pPr>
-        <w:pStyle w:val="ListParagraph"/>
-        <w:numPr>
-          <w:ilvl w:val="4"/>
-          <w:numId w:val="2"/>
-        </w:numPr>
-        <w:rPr>
-          <w:sz w:val="24"/>
-          <w:szCs w:val="24"/>
-        </w:rPr>
-      </w:pPr>
-      <w:r>
-        <w:rPr>
-          <w:sz w:val="24"/>
-          <w:szCs w:val="24"/>
-        </w:rPr>
-        <w:t>App must show pricing for Permanent Residents.</w:t>
-      </w:r>
-    </w:p>
-    <w:p>
-      <w:pPr>
-        <w:pStyle w:val="ListParagraph"/>
-        <w:numPr>
-          <w:ilvl w:val="1"/>
-          <w:numId w:val="2"/>
-        </w:numPr>
-        <w:rPr>
-          <w:sz w:val="24"/>
-          <w:szCs w:val="24"/>
-        </w:rPr>
-      </w:pPr>
-      <w:r>
-        <w:rPr>
-          <w:sz w:val="24"/>
-          <w:szCs w:val="24"/>
-        </w:rPr>
-        <w:t>A</w:t>
-      </w:r>
-      <w:r>
-        <w:rPr>
-          <w:sz w:val="24"/>
-          <w:szCs w:val="24"/>
-        </w:rPr>
-        <w:t>pp must show all kindergartens in Singapore</w:t>
-      </w:r>
-      <w:r>
-        <w:rPr>
-          <w:sz w:val="24"/>
-          <w:szCs w:val="24"/>
-        </w:rPr>
-        <w:t xml:space="preserve"> if permission is not granted.</w:t>
-      </w:r>
-    </w:p>
-    <w:p>
-      <w:pPr>
-        <w:pStyle w:val="ListParagraph"/>
-        <w:numPr>
-          <w:ilvl w:val="2"/>
-          <w:numId w:val="2"/>
-        </w:numPr>
-        <w:rPr>
-          <w:sz w:val="24"/>
-          <w:szCs w:val="24"/>
-        </w:rPr>
-      </w:pPr>
-      <w:r>
-        <w:rPr>
-          <w:sz w:val="24"/>
-          <w:szCs w:val="24"/>
-        </w:rPr>
-        <w:lastRenderedPageBreak/>
-        <w:t>Kindergartens must be listed in ascending order according to ratings</w:t>
-      </w:r>
-      <w:r>
-        <w:rPr>
-          <w:sz w:val="24"/>
-          <w:szCs w:val="24"/>
-        </w:rPr>
-        <w:t xml:space="preserve"> in the Kindergarten Result Box</w:t>
-      </w:r>
-      <w:r>
-        <w:rPr>
-          <w:sz w:val="24"/>
-          <w:szCs w:val="24"/>
-        </w:rPr>
-        <w:t xml:space="preserve">.  </w:t>
-      </w:r>
-    </w:p>
-    <w:p>
-      <w:pPr>
-        <w:pStyle w:val="ListParagraph"/>
-        <w:numPr>
-          <w:ilvl w:val="0"/>
-          <w:numId w:val="2"/>
-        </w:numPr>
-        <w:rPr>
-          <w:sz w:val="24"/>
-          <w:szCs w:val="24"/>
-        </w:rPr>
-      </w:pPr>
-      <w:r>
-        <w:rPr>
-          <w:sz w:val="24"/>
-          <w:szCs w:val="24"/>
-        </w:rPr>
-        <w:t xml:space="preserve">App must allow users </w:t>
-      </w:r>
-      <w:r>
-        <w:rPr>
-          <w:sz w:val="24"/>
-          <w:szCs w:val="24"/>
-        </w:rPr>
-        <w:t>to leave a review of a kindergarten.</w:t>
-      </w:r>
-    </w:p>
-    <w:p>
-      <w:pPr>
-        <w:pStyle w:val="ListParagraph"/>
-        <w:numPr>
-          <w:ilvl w:val="1"/>
-          <w:numId w:val="2"/>
-        </w:numPr>
-        <w:rPr>
-          <w:sz w:val="24"/>
-          <w:szCs w:val="24"/>
-        </w:rPr>
-      </w:pPr>
-      <w:r>
-        <w:rPr>
-          <w:sz w:val="24"/>
-          <w:szCs w:val="24"/>
-        </w:rPr>
-        <w:t>Each user shall only leave a review once per kindergarten.</w:t>
-      </w:r>
-    </w:p>
-    <w:p>
-      <w:pPr>
-        <w:pStyle w:val="ListParagraph"/>
-        <w:numPr>
-          <w:ilvl w:val="1"/>
-          <w:numId w:val="2"/>
-        </w:numPr>
-        <w:rPr>
-          <w:sz w:val="24"/>
-          <w:szCs w:val="24"/>
-        </w:rPr>
-      </w:pPr>
-      <w:r>
-        <w:rPr>
-          <w:sz w:val="24"/>
-          <w:szCs w:val="24"/>
-        </w:rPr>
-        <w:t>Users must not be able to submit multiple reviews for a kindergarten.</w:t>
-      </w:r>
-    </w:p>
-    <w:p>
-      <w:pPr>
-        <w:pStyle w:val="ListParagraph"/>
-        <w:numPr>
-          <w:ilvl w:val="1"/>
-          <w:numId w:val="2"/>
-        </w:numPr>
-        <w:rPr>
-          <w:sz w:val="24"/>
-          <w:szCs w:val="24"/>
-        </w:rPr>
-      </w:pPr>
-      <w:r>
-        <w:rPr>
-          <w:sz w:val="24"/>
-          <w:szCs w:val="24"/>
-        </w:rPr>
-        <w:t>Users must be able to amend their review.</w:t>
-      </w:r>
-    </w:p>
-    <w:p>
-      <w:pPr>
-        <w:pStyle w:val="ListParagraph"/>
-        <w:numPr>
-          <w:ilvl w:val="0"/>
-          <w:numId w:val="2"/>
-        </w:numPr>
-        <w:rPr>
-          <w:sz w:val="24"/>
-          <w:szCs w:val="24"/>
-        </w:rPr>
-      </w:pPr>
-      <w:r>
-        <w:rPr>
-          <w:sz w:val="24"/>
-          <w:szCs w:val="24"/>
-        </w:rPr>
-        <w:t>App</w:t>
-      </w:r>
-      <w:r>
-        <w:rPr>
-          <w:sz w:val="24"/>
-          <w:szCs w:val="24"/>
-        </w:rPr>
-        <w:t xml:space="preserve"> must</w:t>
-      </w:r>
-      <w:r>
-        <w:rPr>
-          <w:sz w:val="24"/>
-          <w:szCs w:val="24"/>
-        </w:rPr>
-        <w:t xml:space="preserve"> allow users </w:t>
-      </w:r>
-      <w:r>
-        <w:rPr>
-          <w:sz w:val="24"/>
-          <w:szCs w:val="24"/>
-        </w:rPr>
-        <w:t>to leave ratings of a kindergarten.</w:t>
-      </w:r>
-    </w:p>
-    <w:p>
-      <w:pPr>
-        <w:pStyle w:val="ListParagraph"/>
-        <w:numPr>
-          <w:ilvl w:val="1"/>
-          <w:numId w:val="2"/>
-        </w:numPr>
-        <w:rPr>
-          <w:sz w:val="24"/>
-          <w:szCs w:val="24"/>
-        </w:rPr>
-      </w:pPr>
-      <w:r>
-        <w:rPr>
-          <w:sz w:val="24"/>
-          <w:szCs w:val="24"/>
-        </w:rPr>
-        <w:t>User must rate the kindergarten based on</w:t>
-      </w:r>
-      <w:r>
-        <w:rPr>
-          <w:sz w:val="24"/>
-          <w:szCs w:val="24"/>
-        </w:rPr>
-        <w:t xml:space="preserve"> </w:t>
-      </w:r>
-      <w:r>
-        <w:rPr>
-          <w:sz w:val="24"/>
-          <w:szCs w:val="24"/>
-        </w:rPr>
-        <w:t>the</w:t>
-      </w:r>
-      <w:r>
-        <w:rPr>
-          <w:sz w:val="24"/>
-          <w:szCs w:val="24"/>
-        </w:rPr>
-        <w:t xml:space="preserve"> categories</w:t>
-      </w:r>
-      <w:r>
-        <w:rPr>
-          <w:sz w:val="24"/>
-          <w:szCs w:val="24"/>
-        </w:rPr>
-        <w:t>.</w:t>
-      </w:r>
-    </w:p>
-    <w:p>
-      <w:pPr>
-        <w:pStyle w:val="ListParagraph"/>
-        <w:numPr>
-          <w:ilvl w:val="2"/>
-          <w:numId w:val="2"/>
-        </w:numPr>
-        <w:rPr>
-          <w:sz w:val="24"/>
-          <w:szCs w:val="24"/>
-        </w:rPr>
-      </w:pPr>
-      <w:r>
-        <w:rPr>
-          <w:sz w:val="24"/>
-          <w:szCs w:val="24"/>
-        </w:rPr>
-        <w:t>User must rate the kindergarten based on Cleanliness</w:t>
-      </w:r>
-      <w:r>
-        <w:rPr>
-          <w:sz w:val="24"/>
-          <w:szCs w:val="24"/>
-        </w:rPr>
-        <w:t>.</w:t>
-      </w:r>
-    </w:p>
-    <w:p>
-      <w:pPr>
-        <w:pStyle w:val="ListParagraph"/>
-        <w:numPr>
-          <w:ilvl w:val="2"/>
-          <w:numId w:val="2"/>
-        </w:numPr>
-        <w:rPr>
-          <w:sz w:val="24"/>
-          <w:szCs w:val="24"/>
-        </w:rPr>
-      </w:pPr>
-      <w:r>
-        <w:rPr>
-          <w:sz w:val="24"/>
-          <w:szCs w:val="24"/>
-        </w:rPr>
-        <w:t>User must rate the kindergarten based on Manpower</w:t>
-      </w:r>
-      <w:r>
-        <w:rPr>
-          <w:sz w:val="24"/>
-          <w:szCs w:val="24"/>
-        </w:rPr>
-        <w:t>.</w:t>
-      </w:r>
-    </w:p>
-    <w:p>
-      <w:pPr>
-        <w:pStyle w:val="ListParagraph"/>
-        <w:numPr>
-          <w:ilvl w:val="2"/>
-          <w:numId w:val="2"/>
-        </w:numPr>
-        <w:rPr>
-          <w:sz w:val="24"/>
-          <w:szCs w:val="24"/>
-        </w:rPr>
-      </w:pPr>
-      <w:r>
-        <w:rPr>
-          <w:sz w:val="24"/>
-          <w:szCs w:val="24"/>
-        </w:rPr>
-        <w:t>User must rate the kindergarten based on Curriculum</w:t>
-      </w:r>
-      <w:r>
-        <w:rPr>
-          <w:sz w:val="24"/>
-          <w:szCs w:val="24"/>
-        </w:rPr>
-        <w:t>.</w:t>
-      </w:r>
-    </w:p>
-    <w:p>
-      <w:pPr>
-        <w:pStyle w:val="ListParagraph"/>
-        <w:numPr>
-          <w:ilvl w:val="2"/>
-          <w:numId w:val="2"/>
-        </w:numPr>
-        <w:rPr>
-          <w:sz w:val="24"/>
-          <w:szCs w:val="24"/>
-        </w:rPr>
-      </w:pPr>
-      <w:r>
-        <w:rPr>
-          <w:sz w:val="24"/>
-          <w:szCs w:val="24"/>
-        </w:rPr>
-        <w:t>User must rate the kindergarten based on Amenities</w:t>
-      </w:r>
-      <w:r>
-        <w:rPr>
-          <w:sz w:val="24"/>
-          <w:szCs w:val="24"/>
-        </w:rPr>
-        <w:t>.</w:t>
-      </w:r>
-    </w:p>
-    <w:p>
-      <w:pPr>
-        <w:pStyle w:val="ListParagraph"/>
-        <w:numPr>
-          <w:ilvl w:val="1"/>
-          <w:numId w:val="2"/>
-        </w:numPr>
-        <w:rPr>
-          <w:sz w:val="24"/>
-          <w:szCs w:val="24"/>
-        </w:rPr>
-      </w:pPr>
-      <w:r>
-        <w:rPr>
-          <w:sz w:val="24"/>
-          <w:szCs w:val="24"/>
-        </w:rPr>
-        <w:t>Each user shall only leave ratings once per kindergarten.</w:t>
-      </w:r>
-    </w:p>
-    <w:p>
-      <w:pPr>
-        <w:pStyle w:val="ListParagraph"/>
-        <w:numPr>
-          <w:ilvl w:val="1"/>
-          <w:numId w:val="2"/>
-        </w:numPr>
-        <w:rPr>
-          <w:sz w:val="24"/>
-          <w:szCs w:val="24"/>
-        </w:rPr>
-      </w:pPr>
-      <w:r>
-        <w:rPr>
-          <w:sz w:val="24"/>
-          <w:szCs w:val="24"/>
-        </w:rPr>
-        <w:t>Users must not be able to submit multiple ratings for a kindergarten.</w:t>
-      </w:r>
-    </w:p>
-    <w:p>
-      <w:pPr>
-        <w:pStyle w:val="ListParagraph"/>
-        <w:numPr>
-          <w:ilvl w:val="1"/>
-          <w:numId w:val="2"/>
-        </w:numPr>
-        <w:rPr>
-          <w:sz w:val="24"/>
-          <w:szCs w:val="24"/>
-        </w:rPr>
-      </w:pPr>
-      <w:r>
-        <w:rPr>
-          <w:sz w:val="24"/>
-          <w:szCs w:val="24"/>
-        </w:rPr>
-        <w:t>Users must be able to amend their ratings.</w:t>
-      </w:r>
-    </w:p>
-    <w:p>
-      <w:pPr>
-        <w:pStyle w:val="ListParagraph"/>
-        <w:numPr>
-          <w:ilvl w:val="1"/>
-          <w:numId w:val="2"/>
-        </w:numPr>
-        <w:rPr>
-          <w:sz w:val="24"/>
-          <w:szCs w:val="24"/>
-        </w:rPr>
-      </w:pPr>
-      <w:r>
-        <w:rPr>
-          <w:sz w:val="24"/>
-          <w:szCs w:val="24"/>
-        </w:rPr>
-        <w:t>Average</w:t>
-      </w:r>
-      <w:r>
-        <w:rPr>
-          <w:sz w:val="24"/>
-          <w:szCs w:val="24"/>
-        </w:rPr>
-        <w:t xml:space="preserve"> rating must be the weighted average based on Cleanliness, Manpower, Curriculum and Facility.</w:t>
-      </w:r>
-    </w:p>
-    <w:p>
-      <w:pPr>
-        <w:pStyle w:val="ListParagraph"/>
-        <w:numPr>
-          <w:ilvl w:val="0"/>
-          <w:numId w:val="2"/>
-        </w:numPr>
-        <w:rPr>
-          <w:sz w:val="24"/>
-          <w:szCs w:val="24"/>
-        </w:rPr>
-      </w:pPr>
-      <w:r>
-        <w:rPr>
-          <w:sz w:val="24"/>
-          <w:szCs w:val="24"/>
-        </w:rPr>
-        <w:t>App must allow u</w:t>
-      </w:r>
-      <w:r>
-        <w:rPr>
-          <w:sz w:val="24"/>
-          <w:szCs w:val="24"/>
-        </w:rPr>
-        <w:t>sers</w:t>
-      </w:r>
-      <w:r>
-        <w:rPr>
-          <w:sz w:val="24"/>
-          <w:szCs w:val="24"/>
-        </w:rPr>
-        <w:t xml:space="preserve"> </w:t>
-      </w:r>
-      <w:r>
-        <w:rPr>
-          <w:sz w:val="24"/>
-          <w:szCs w:val="24"/>
-        </w:rPr>
-        <w:t>to search for a location of a kindergarten</w:t>
-      </w:r>
-      <w:r>
-        <w:rPr>
-          <w:sz w:val="24"/>
-          <w:szCs w:val="24"/>
-        </w:rPr>
-        <w:t xml:space="preserve"> using </w:t>
-      </w:r>
-      <w:r>
-        <w:rPr>
-          <w:sz w:val="24"/>
-          <w:szCs w:val="24"/>
-        </w:rPr>
-        <w:t>details of the kindergarten</w:t>
-      </w:r>
-      <w:r>
-        <w:rPr>
-          <w:sz w:val="24"/>
-          <w:szCs w:val="24"/>
-        </w:rPr>
-        <w:t>.</w:t>
-      </w:r>
-    </w:p>
-    <w:p>
-      <w:pPr>
-        <w:pStyle w:val="ListParagraph"/>
-        <w:numPr>
-          <w:ilvl w:val="1"/>
-          <w:numId w:val="2"/>
-        </w:numPr>
-        <w:rPr>
-          <w:sz w:val="24"/>
-          <w:szCs w:val="24"/>
-        </w:rPr>
-      </w:pPr>
-      <w:r>
-        <w:rPr>
-          <w:sz w:val="24"/>
-          <w:szCs w:val="24"/>
-        </w:rPr>
-        <w:t>App must allow users to search for a location of a kindergarten using postal code.</w:t>
-      </w:r>
-    </w:p>
-    <w:p>
-      <w:pPr>
-        <w:pStyle w:val="ListParagraph"/>
-        <w:numPr>
-          <w:ilvl w:val="1"/>
-          <w:numId w:val="2"/>
-        </w:numPr>
-        <w:rPr>
-          <w:sz w:val="24"/>
-          <w:szCs w:val="24"/>
-        </w:rPr>
-      </w:pPr>
-      <w:r>
-        <w:rPr>
-          <w:sz w:val="24"/>
-          <w:szCs w:val="24"/>
-        </w:rPr>
-        <w:t>App must allow users to search for a location of a kindergarten using name of kindergarten.</w:t>
-      </w:r>
-      <w:r>
-        <w:rPr>
-          <w:sz w:val="24"/>
-          <w:szCs w:val="24"/>
-        </w:rPr>
-        <w:tab/>
-      </w:r>
-    </w:p>
-    <w:p>
-      <w:pPr>
-        <w:pStyle w:val="ListParagraph"/>
-        <w:numPr>
-          <w:ilvl w:val="2"/>
-          <w:numId w:val="2"/>
-        </w:numPr>
-        <w:rPr>
-          <w:sz w:val="24"/>
-          <w:szCs w:val="24"/>
-        </w:rPr>
-      </w:pPr>
-      <w:r>
-        <w:rPr>
-          <w:sz w:val="24"/>
-          <w:szCs w:val="24"/>
-        </w:rPr>
-        <w:t>App must allow users to search for a location of a kindergarten using part of the name of kindergarten.</w:t>
-      </w:r>
-    </w:p>
-    <w:p>
-      <w:pPr>
-        <w:pStyle w:val="ListParagraph"/>
-        <w:numPr>
-          <w:ilvl w:val="1"/>
-          <w:numId w:val="2"/>
-        </w:numPr>
-        <w:rPr>
-          <w:sz w:val="24"/>
-          <w:szCs w:val="24"/>
-        </w:rPr>
-      </w:pPr>
-      <w:r>
-        <w:rPr>
-          <w:sz w:val="24"/>
-          <w:szCs w:val="24"/>
-        </w:rPr>
-        <w:t>App must allow users to search for a location of a kindergarten using the address of kindergarten.</w:t>
-      </w:r>
-      <w:r>
-        <w:rPr>
-          <w:sz w:val="24"/>
-          <w:szCs w:val="24"/>
-        </w:rPr>
-        <w:tab/>
-      </w:r>
-    </w:p>
-    <w:p>
-      <w:pPr>
-        <w:pStyle w:val="ListParagraph"/>
-        <w:numPr>
-          <w:ilvl w:val="2"/>
-          <w:numId w:val="2"/>
-        </w:numPr>
-        <w:rPr>
-          <w:sz w:val="24"/>
-          <w:szCs w:val="24"/>
-        </w:rPr>
-      </w:pPr>
-      <w:r>
-        <w:rPr>
-          <w:sz w:val="24"/>
-          <w:szCs w:val="24"/>
-        </w:rPr>
-        <w:t>App must allow users to search for a location of a kindergarten using part of the address of kindergarten.</w:t>
-      </w:r>
-    </w:p>
-    <w:p>
-      <w:pPr>
-        <w:pStyle w:val="ListParagraph"/>
-        <w:numPr>
-          <w:ilvl w:val="1"/>
-          <w:numId w:val="2"/>
-        </w:numPr>
-        <w:rPr>
-          <w:sz w:val="24"/>
-          <w:szCs w:val="24"/>
-        </w:rPr>
-      </w:pPr>
-      <w:r>
-        <w:rPr>
-          <w:sz w:val="24"/>
-          <w:szCs w:val="24"/>
-        </w:rPr>
-        <w:t>An informative message must be displayed if no results are found.</w:t>
-      </w:r>
-    </w:p>
-    <w:p>
-      <w:pPr>
-        <w:pStyle w:val="ListParagraph"/>
-        <w:numPr>
-          <w:ilvl w:val="1"/>
-          <w:numId w:val="2"/>
-        </w:numPr>
-        <w:rPr>
-          <w:sz w:val="24"/>
-          <w:szCs w:val="24"/>
-        </w:rPr>
-      </w:pPr>
-      <w:r>
-        <w:rPr>
-          <w:sz w:val="24"/>
-          <w:szCs w:val="24"/>
-        </w:rPr>
-        <w:t xml:space="preserve">Results must be displayed in the </w:t>
-      </w:r>
-      <w:r>
-        <w:rPr>
-          <w:sz w:val="24"/>
-          <w:szCs w:val="24"/>
-        </w:rPr>
-        <w:t>Kindergarten Result Box in ascending order according to ratings.</w:t>
-      </w:r>
-    </w:p>
-    <w:p>
-      <w:pPr>
-        <w:pStyle w:val="ListParagraph"/>
-        <w:numPr>
-          <w:ilvl w:val="0"/>
-          <w:numId w:val="2"/>
-        </w:numPr>
-        <w:rPr>
-          <w:sz w:val="24"/>
-          <w:szCs w:val="24"/>
-        </w:rPr>
-      </w:pPr>
-      <w:r>
-        <w:rPr>
-          <w:sz w:val="24"/>
-          <w:szCs w:val="24"/>
-        </w:rPr>
-        <w:t>Users must be able to share information about a kindergarten on any social media platform through the “share via” menu.</w:t>
-      </w:r>
-    </w:p>
-    <w:p>
-      <w:pPr>
         <w:rPr>
           <w:b/>
           <w:sz w:val="24"/>
@@ -1629,7 +1720,6 @@
           <w:sz w:val="24"/>
           <w:szCs w:val="24"/>
         </w:rPr>
-        <w:lastRenderedPageBreak/>
         <w:t>If network connection is not available, app must display an informative pop-up box telling the user to try again later.</w:t>
       </w:r>
     </w:p>

</xml_diff>